<commit_message>
Added info about Roseovarius and rhodopsin
</commit_message>
<xml_diff>
--- a/figures_and_tables/Figure_legends.docx
+++ b/figures_and_tables/Figure_legends.docx
@@ -4610,7 +4610,13 @@
         <w:rPr>
           <w:rFonts w:ascii="Times New Roman" w:hAnsi="Times New Roman" w:cs="Times New Roman"/>
         </w:rPr>
-        <w:t>Figure S6</w:t>
+        <w:t>Figure</w:t>
+      </w:r>
+      <w:r>
+        <w:rPr>
+          <w:rFonts w:ascii="Times New Roman" w:hAnsi="Times New Roman" w:cs="Times New Roman"/>
+        </w:rPr>
+        <w:t xml:space="preserve"> S6</w:t>
       </w:r>
       <w:r>
         <w:rPr>
@@ -4638,7 +4644,27 @@
         <w:rPr>
           <w:rFonts w:ascii="Times New Roman" w:hAnsi="Times New Roman" w:cs="Times New Roman"/>
         </w:rPr>
-        <w:t>rhodopsin</w:t>
+        <w:t>dddD</w:t>
+      </w:r>
+      <w:proofErr w:type="spellEnd"/>
+      <w:r>
+        <w:rPr>
+          <w:rFonts w:ascii="Times New Roman" w:hAnsi="Times New Roman" w:cs="Times New Roman"/>
+        </w:rPr>
+        <w:t xml:space="preserve"> </w:t>
+      </w:r>
+      <w:r>
+        <w:rPr>
+          <w:rFonts w:ascii="Times New Roman" w:hAnsi="Times New Roman" w:cs="Times New Roman"/>
+        </w:rPr>
+        <w:t xml:space="preserve">DMSP </w:t>
+      </w:r>
+      <w:proofErr w:type="spellStart"/>
+      <w:r>
+        <w:rPr>
+          <w:rFonts w:ascii="Times New Roman" w:hAnsi="Times New Roman" w:cs="Times New Roman"/>
+        </w:rPr>
+        <w:t>lyase</w:t>
       </w:r>
       <w:proofErr w:type="spellEnd"/>
       <w:r>
@@ -4659,472 +4685,317 @@
         <w:rPr>
           <w:rFonts w:ascii="Times New Roman" w:hAnsi="Times New Roman" w:cs="Times New Roman"/>
         </w:rPr>
-        <w:t xml:space="preserve"> including </w:t>
-      </w:r>
-      <w:proofErr w:type="spellStart"/>
-      <w:r>
-        <w:rPr>
-          <w:rFonts w:ascii="Times New Roman" w:hAnsi="Times New Roman" w:cs="Times New Roman"/>
-        </w:rPr>
-        <w:t>proteorhodopsin</w:t>
-      </w:r>
-      <w:proofErr w:type="spellEnd"/>
-      <w:r>
-        <w:rPr>
-          <w:rFonts w:ascii="Times New Roman" w:hAnsi="Times New Roman" w:cs="Times New Roman"/>
-        </w:rPr>
-        <w:t xml:space="preserve">, </w:t>
-      </w:r>
-      <w:proofErr w:type="spellStart"/>
-      <w:r>
-        <w:rPr>
-          <w:rFonts w:ascii="Times New Roman" w:hAnsi="Times New Roman" w:cs="Times New Roman"/>
-        </w:rPr>
-        <w:t>bacteriorhodopsin</w:t>
-      </w:r>
-      <w:proofErr w:type="spellEnd"/>
-      <w:r>
-        <w:rPr>
-          <w:rFonts w:ascii="Times New Roman" w:hAnsi="Times New Roman" w:cs="Times New Roman"/>
-        </w:rPr>
-        <w:t xml:space="preserve">, </w:t>
-      </w:r>
-      <w:proofErr w:type="spellStart"/>
-      <w:r>
-        <w:rPr>
-          <w:rFonts w:ascii="Times New Roman" w:hAnsi="Times New Roman" w:cs="Times New Roman"/>
-        </w:rPr>
-        <w:t>actinorhodopsin</w:t>
-      </w:r>
-      <w:proofErr w:type="spellEnd"/>
+        <w:t>.</w:t>
+      </w:r>
+      <w:proofErr w:type="gramEnd"/>
+      <w:r>
+        <w:rPr>
+          <w:rFonts w:ascii="Times New Roman" w:hAnsi="Times New Roman" w:cs="Times New Roman"/>
+        </w:rPr>
+        <w:t xml:space="preserve"> </w:t>
+      </w:r>
+      <w:r>
+        <w:rPr>
+          <w:rFonts w:ascii="Times New Roman" w:hAnsi="Times New Roman" w:cs="Times New Roman"/>
+          <w:i/>
+        </w:rPr>
+        <w:t>E. coli</w:t>
+      </w:r>
+      <w:r>
+        <w:rPr>
+          <w:rFonts w:ascii="Times New Roman" w:hAnsi="Times New Roman" w:cs="Times New Roman"/>
+        </w:rPr>
+        <w:t xml:space="preserve"> </w:t>
+      </w:r>
+      <w:proofErr w:type="spellStart"/>
+      <w:r>
+        <w:rPr>
+          <w:rFonts w:ascii="Times New Roman" w:hAnsi="Times New Roman" w:cs="Times New Roman"/>
+        </w:rPr>
+        <w:t>carnitine</w:t>
+      </w:r>
+      <w:proofErr w:type="spellEnd"/>
+      <w:r>
+        <w:rPr>
+          <w:rFonts w:ascii="Times New Roman" w:hAnsi="Times New Roman" w:cs="Times New Roman"/>
+        </w:rPr>
+        <w:t xml:space="preserve"> coenzyme </w:t>
+      </w:r>
+      <w:r>
+        <w:rPr>
+          <w:rFonts w:ascii="Times New Roman" w:hAnsi="Times New Roman" w:cs="Times New Roman"/>
+        </w:rPr>
+        <w:t xml:space="preserve">A </w:t>
+      </w:r>
+      <w:proofErr w:type="spellStart"/>
+      <w:r>
+        <w:rPr>
+          <w:rFonts w:ascii="Times New Roman" w:hAnsi="Times New Roman" w:cs="Times New Roman"/>
+        </w:rPr>
+        <w:t>transferase</w:t>
+      </w:r>
+      <w:proofErr w:type="spellEnd"/>
+      <w:r>
+        <w:rPr>
+          <w:rFonts w:ascii="Times New Roman" w:hAnsi="Times New Roman" w:cs="Times New Roman"/>
+        </w:rPr>
+        <w:t xml:space="preserve"> </w:t>
+      </w:r>
+      <w:r>
+        <w:rPr>
+          <w:rFonts w:ascii="Times New Roman" w:hAnsi="Times New Roman" w:cs="Times New Roman"/>
+        </w:rPr>
+        <w:t>was used as an</w:t>
+      </w:r>
+      <w:r>
+        <w:rPr>
+          <w:rFonts w:ascii="Times New Roman" w:hAnsi="Times New Roman" w:cs="Times New Roman"/>
+        </w:rPr>
+        <w:t xml:space="preserve"> out</w:t>
+      </w:r>
+      <w:r>
+        <w:rPr>
+          <w:rFonts w:ascii="Times New Roman" w:hAnsi="Times New Roman" w:cs="Times New Roman"/>
+        </w:rPr>
+        <w:t>-</w:t>
+      </w:r>
+      <w:r>
+        <w:rPr>
+          <w:rFonts w:ascii="Times New Roman" w:hAnsi="Times New Roman" w:cs="Times New Roman"/>
+        </w:rPr>
+        <w:t>group</w:t>
+      </w:r>
+      <w:r>
+        <w:rPr>
+          <w:rFonts w:ascii="Times New Roman" w:hAnsi="Times New Roman" w:cs="Times New Roman"/>
+        </w:rPr>
+        <w:t xml:space="preserve">. The tree was computed from a 75 </w:t>
+      </w:r>
+      <w:r>
+        <w:rPr>
+          <w:rFonts w:ascii="Times New Roman" w:hAnsi="Times New Roman" w:cs="Times New Roman"/>
+        </w:rPr>
+        <w:t>amino acid</w:t>
+      </w:r>
+      <w:r>
+        <w:rPr>
+          <w:rFonts w:ascii="Times New Roman" w:hAnsi="Times New Roman" w:cs="Times New Roman"/>
+        </w:rPr>
+        <w:t xml:space="preserve"> region within the conserved amino-terminal class III coenzyme A domain (</w:t>
+      </w:r>
+      <w:proofErr w:type="spellStart"/>
+      <w:r>
+        <w:rPr>
+          <w:rFonts w:ascii="Times New Roman" w:hAnsi="Times New Roman" w:cs="Times New Roman"/>
+        </w:rPr>
+        <w:t>CaiB</w:t>
+      </w:r>
+      <w:proofErr w:type="spellEnd"/>
+      <w:r>
+        <w:rPr>
+          <w:rFonts w:ascii="Times New Roman" w:hAnsi="Times New Roman" w:cs="Times New Roman"/>
+        </w:rPr>
+        <w:t>) using the neighbor-joining algorithm. Bootstrap values are shown at the nodes. Organic Lake sequences from this study are marked with an asterisk (*).</w:t>
+      </w:r>
+      <w:r>
+        <w:rPr>
+          <w:rFonts w:ascii="Times New Roman" w:hAnsi="Times New Roman" w:cs="Times New Roman"/>
+        </w:rPr>
+        <w:t xml:space="preserve"> Numbers in parentheses are counts of sequences which clustered with the Organic Lake homolog shown in the tree with 90% amino acid identity.</w:t>
+      </w:r>
+      <w:r>
+        <w:rPr>
+          <w:rFonts w:ascii="Times New Roman" w:hAnsi="Times New Roman" w:cs="Times New Roman"/>
+        </w:rPr>
+        <w:t xml:space="preserve"> Sequences with confirmed DMSP </w:t>
+      </w:r>
+      <w:proofErr w:type="spellStart"/>
+      <w:r>
+        <w:rPr>
+          <w:rFonts w:ascii="Times New Roman" w:hAnsi="Times New Roman" w:cs="Times New Roman"/>
+        </w:rPr>
+        <w:t>lyase</w:t>
+      </w:r>
+      <w:proofErr w:type="spellEnd"/>
+      <w:r>
+        <w:rPr>
+          <w:rFonts w:ascii="Times New Roman" w:hAnsi="Times New Roman" w:cs="Times New Roman"/>
+        </w:rPr>
+        <w:t xml:space="preserve"> activity are shown in bold. </w:t>
+      </w:r>
+      <w:r>
+        <w:rPr>
+          <w:rFonts w:ascii="Times New Roman" w:hAnsi="Times New Roman" w:cs="Times New Roman"/>
+        </w:rPr>
+        <w:t xml:space="preserve">Accession numbers from top to bottom are: </w:t>
+      </w:r>
+      <w:r>
+        <w:rPr>
+          <w:rFonts w:ascii="Times New Roman" w:hAnsi="Times New Roman" w:cs="Times New Roman"/>
+        </w:rPr>
+        <w:t>EBA01716.1</w:t>
+      </w:r>
+      <w:r>
+        <w:rPr>
+          <w:rFonts w:ascii="Times New Roman" w:hAnsi="Times New Roman" w:cs="Times New Roman"/>
+        </w:rPr>
+        <w:t xml:space="preserve">, </w:t>
+      </w:r>
+      <w:r>
+        <w:rPr>
+          <w:rFonts w:ascii="Times New Roman" w:hAnsi="Times New Roman" w:cs="Times New Roman"/>
+        </w:rPr>
+        <w:t>AEV37420.1</w:t>
+      </w:r>
+      <w:r>
+        <w:rPr>
+          <w:rFonts w:ascii="Times New Roman" w:hAnsi="Times New Roman" w:cs="Times New Roman"/>
+        </w:rPr>
+        <w:t xml:space="preserve">, </w:t>
+      </w:r>
+      <w:r>
+        <w:rPr>
+          <w:rFonts w:ascii="Times New Roman" w:hAnsi="Times New Roman" w:cs="Times New Roman"/>
+        </w:rPr>
+        <w:t>ACY01992.1</w:t>
+      </w:r>
+      <w:r>
+        <w:rPr>
+          <w:rFonts w:ascii="Times New Roman" w:hAnsi="Times New Roman" w:cs="Times New Roman"/>
+        </w:rPr>
+        <w:t xml:space="preserve">, </w:t>
+      </w:r>
+      <w:r>
+        <w:rPr>
+          <w:rFonts w:ascii="Times New Roman" w:hAnsi="Times New Roman" w:cs="Times New Roman"/>
+        </w:rPr>
+        <w:t>ADZ91595.1</w:t>
+      </w:r>
+      <w:r>
+        <w:rPr>
+          <w:rFonts w:ascii="Times New Roman" w:hAnsi="Times New Roman" w:cs="Times New Roman"/>
+        </w:rPr>
+        <w:t xml:space="preserve">, </w:t>
+      </w:r>
+      <w:r>
+        <w:rPr>
+          <w:rFonts w:ascii="Times New Roman" w:hAnsi="Times New Roman" w:cs="Times New Roman"/>
+        </w:rPr>
+        <w:t>EAQ63474.1</w:t>
+      </w:r>
+      <w:r>
+        <w:rPr>
+          <w:rFonts w:ascii="Times New Roman" w:hAnsi="Times New Roman" w:cs="Times New Roman"/>
+        </w:rPr>
+        <w:t xml:space="preserve">, </w:t>
+      </w:r>
+      <w:r>
+        <w:rPr>
+          <w:rFonts w:ascii="Times New Roman" w:hAnsi="Times New Roman" w:cs="Times New Roman"/>
+        </w:rPr>
+        <w:t>ABR72937.1</w:t>
+      </w:r>
+      <w:r>
+        <w:rPr>
+          <w:rFonts w:ascii="Times New Roman" w:hAnsi="Times New Roman" w:cs="Times New Roman"/>
+        </w:rPr>
+        <w:t xml:space="preserve">, </w:t>
+      </w:r>
+      <w:r>
+        <w:rPr>
+          <w:rFonts w:ascii="Times New Roman" w:hAnsi="Times New Roman" w:cs="Times New Roman"/>
+        </w:rPr>
+        <w:t>ACV84065.1</w:t>
+      </w:r>
+      <w:r>
+        <w:rPr>
+          <w:rFonts w:ascii="Times New Roman" w:hAnsi="Times New Roman" w:cs="Times New Roman"/>
+        </w:rPr>
+        <w:t xml:space="preserve">, </w:t>
+      </w:r>
+      <w:r>
+        <w:rPr>
+          <w:rFonts w:ascii="Times New Roman" w:hAnsi="Times New Roman" w:cs="Times New Roman"/>
+        </w:rPr>
+        <w:t>ACY02894.1</w:t>
+      </w:r>
+      <w:r>
+        <w:rPr>
+          <w:rFonts w:ascii="Times New Roman" w:hAnsi="Times New Roman" w:cs="Times New Roman"/>
+        </w:rPr>
+        <w:t xml:space="preserve">, </w:t>
+      </w:r>
+      <w:r>
+        <w:rPr>
+          <w:rFonts w:ascii="Times New Roman" w:hAnsi="Times New Roman" w:cs="Times New Roman"/>
+        </w:rPr>
+        <w:t>ABI89851.1</w:t>
+      </w:r>
+      <w:r>
+        <w:rPr>
+          <w:rFonts w:ascii="Times New Roman" w:hAnsi="Times New Roman" w:cs="Times New Roman"/>
+        </w:rPr>
+        <w:t xml:space="preserve">, </w:t>
+      </w:r>
+      <w:r>
+        <w:rPr>
+          <w:rFonts w:ascii="Times New Roman" w:hAnsi="Times New Roman" w:cs="Times New Roman"/>
+        </w:rPr>
+        <w:t>YP_002822700.1</w:t>
+      </w:r>
+      <w:r>
+        <w:rPr>
+          <w:rFonts w:ascii="Times New Roman" w:hAnsi="Times New Roman" w:cs="Times New Roman"/>
+        </w:rPr>
+        <w:t xml:space="preserve">, </w:t>
+      </w:r>
+      <w:r>
+        <w:rPr>
+          <w:rFonts w:ascii="Times New Roman" w:hAnsi="Times New Roman" w:cs="Times New Roman"/>
+        </w:rPr>
+        <w:t>EEE36156.1</w:t>
+      </w:r>
+      <w:r>
+        <w:rPr>
+          <w:rFonts w:ascii="Times New Roman" w:hAnsi="Times New Roman" w:cs="Times New Roman"/>
+        </w:rPr>
+        <w:t xml:space="preserve">, </w:t>
+      </w:r>
+      <w:r>
+        <w:rPr>
+          <w:rFonts w:ascii="Times New Roman" w:hAnsi="Times New Roman" w:cs="Times New Roman"/>
+        </w:rPr>
+        <w:t>ABV95365.1</w:t>
+      </w:r>
+      <w:r>
+        <w:rPr>
+          <w:rFonts w:ascii="Times New Roman" w:hAnsi="Times New Roman" w:cs="Times New Roman"/>
+        </w:rPr>
+        <w:t xml:space="preserve">, </w:t>
+      </w:r>
+      <w:r>
+        <w:rPr>
+          <w:rFonts w:ascii="Times New Roman" w:hAnsi="Times New Roman" w:cs="Times New Roman"/>
+        </w:rPr>
+        <w:t>AAV94987.1</w:t>
+      </w:r>
       <w:r>
         <w:rPr>
           <w:rFonts w:ascii="Times New Roman" w:hAnsi="Times New Roman" w:cs="Times New Roman"/>
         </w:rPr>
         <w:t xml:space="preserve"> and </w:t>
       </w:r>
-      <w:proofErr w:type="spellStart"/>
-      <w:r>
-        <w:rPr>
-          <w:rFonts w:ascii="Times New Roman" w:hAnsi="Times New Roman" w:cs="Times New Roman"/>
-        </w:rPr>
-        <w:t>xanthorhodopsin</w:t>
-      </w:r>
-      <w:proofErr w:type="spellEnd"/>
+      <w:r>
+        <w:rPr>
+          <w:rFonts w:ascii="Times New Roman" w:hAnsi="Times New Roman" w:cs="Times New Roman"/>
+        </w:rPr>
+        <w:t>EGB36199.1</w:t>
+      </w:r>
       <w:r>
         <w:rPr>
           <w:rFonts w:ascii="Times New Roman" w:hAnsi="Times New Roman" w:cs="Times New Roman"/>
         </w:rPr>
         <w:t>.</w:t>
-      </w:r>
-      <w:proofErr w:type="gramEnd"/>
-      <w:r>
-        <w:rPr>
-          <w:rFonts w:ascii="Times New Roman" w:hAnsi="Times New Roman" w:cs="Times New Roman"/>
-        </w:rPr>
-        <w:t xml:space="preserve"> </w:t>
-      </w:r>
-      <w:r>
-        <w:rPr>
-          <w:rFonts w:ascii="Times New Roman" w:hAnsi="Times New Roman" w:cs="Times New Roman"/>
-        </w:rPr>
-        <w:t xml:space="preserve">The </w:t>
-      </w:r>
-      <w:proofErr w:type="spellStart"/>
-      <w:r>
-        <w:rPr>
-          <w:rFonts w:ascii="Times New Roman" w:hAnsi="Times New Roman" w:cs="Times New Roman"/>
-          <w:i/>
-        </w:rPr>
-        <w:t>Halobacterim</w:t>
-      </w:r>
-      <w:proofErr w:type="spellEnd"/>
-      <w:r>
-        <w:rPr>
-          <w:rFonts w:ascii="Times New Roman" w:hAnsi="Times New Roman" w:cs="Times New Roman"/>
-          <w:i/>
-        </w:rPr>
-        <w:t xml:space="preserve"> </w:t>
-      </w:r>
-      <w:proofErr w:type="spellStart"/>
-      <w:r>
-        <w:rPr>
-          <w:rFonts w:ascii="Times New Roman" w:hAnsi="Times New Roman" w:cs="Times New Roman"/>
-          <w:i/>
-        </w:rPr>
-        <w:t>salinarum</w:t>
-      </w:r>
-      <w:proofErr w:type="spellEnd"/>
-      <w:r>
-        <w:rPr>
-          <w:rFonts w:ascii="Times New Roman" w:hAnsi="Times New Roman" w:cs="Times New Roman"/>
-          <w:i/>
-        </w:rPr>
-        <w:t xml:space="preserve"> </w:t>
-      </w:r>
-      <w:r>
-        <w:rPr>
-          <w:rFonts w:ascii="Times New Roman" w:hAnsi="Times New Roman" w:cs="Times New Roman"/>
-        </w:rPr>
-        <w:t xml:space="preserve">R1 </w:t>
-      </w:r>
-      <w:proofErr w:type="spellStart"/>
-      <w:r>
-        <w:rPr>
-          <w:rFonts w:ascii="Times New Roman" w:hAnsi="Times New Roman" w:cs="Times New Roman"/>
-        </w:rPr>
-        <w:t>halorhodopsin</w:t>
-      </w:r>
-      <w:proofErr w:type="spellEnd"/>
-      <w:r>
-        <w:rPr>
-          <w:rFonts w:ascii="Times New Roman" w:hAnsi="Times New Roman" w:cs="Times New Roman"/>
-        </w:rPr>
-        <w:t xml:space="preserve"> was used as an out-group. The tree was computed from a 78 amino acid region spanning the motif involved in ‘spectral tuning</w:t>
-      </w:r>
-      <w:r>
-        <w:rPr>
-          <w:rFonts w:ascii="Times New Roman" w:hAnsi="Times New Roman" w:cs="Times New Roman"/>
-        </w:rPr>
-        <w:t xml:space="preserve">’ using the neighbor-joining algorithm. </w:t>
-      </w:r>
-      <w:r>
-        <w:rPr>
-          <w:rFonts w:ascii="Times New Roman" w:hAnsi="Times New Roman" w:cs="Times New Roman"/>
-        </w:rPr>
-        <w:t>Organic Lake sequences from this study are marked with an asterisk (*). Numbers in parentheses are counts of sequences which clustered with the Organic Lake homolog shown in the tree with 90% amino acid identity. Sequences with confirmed light-dependent growth are shown in bold.</w:t>
-      </w:r>
-      <w:r>
-        <w:rPr>
-          <w:rFonts w:ascii="Times New Roman" w:hAnsi="Times New Roman" w:cs="Times New Roman"/>
-        </w:rPr>
-        <w:t xml:space="preserve"> Accession numbers from top to bottom are: </w:t>
-      </w:r>
-      <w:r>
-        <w:rPr>
-          <w:rFonts w:ascii="Times New Roman" w:hAnsi="Times New Roman" w:cs="Times New Roman"/>
-        </w:rPr>
-        <w:t>EAZ99241.1</w:t>
-      </w:r>
-      <w:r>
-        <w:rPr>
-          <w:rFonts w:ascii="Times New Roman" w:hAnsi="Times New Roman" w:cs="Times New Roman"/>
-        </w:rPr>
-        <w:t xml:space="preserve">, </w:t>
-      </w:r>
-      <w:r>
-        <w:rPr>
-          <w:rFonts w:ascii="Times New Roman" w:hAnsi="Times New Roman" w:cs="Times New Roman"/>
-        </w:rPr>
-        <w:t>EDP63929.1</w:t>
-      </w:r>
-      <w:r>
-        <w:rPr>
-          <w:rFonts w:ascii="Times New Roman" w:hAnsi="Times New Roman" w:cs="Times New Roman"/>
-        </w:rPr>
-        <w:t xml:space="preserve">, </w:t>
-      </w:r>
-      <w:r>
-        <w:rPr>
-          <w:rFonts w:ascii="Times New Roman" w:hAnsi="Times New Roman" w:cs="Times New Roman"/>
-        </w:rPr>
-        <w:t>EGF32634.1</w:t>
-      </w:r>
-      <w:r>
-        <w:rPr>
-          <w:rFonts w:ascii="Times New Roman" w:hAnsi="Times New Roman" w:cs="Times New Roman"/>
-        </w:rPr>
-        <w:t xml:space="preserve">, </w:t>
-      </w:r>
-      <w:r>
-        <w:rPr>
-          <w:rFonts w:ascii="Times New Roman" w:hAnsi="Times New Roman" w:cs="Times New Roman"/>
-        </w:rPr>
-        <w:t>ZP_09955974.1</w:t>
-      </w:r>
-      <w:r>
-        <w:rPr>
-          <w:rFonts w:ascii="Times New Roman" w:hAnsi="Times New Roman" w:cs="Times New Roman"/>
-        </w:rPr>
-        <w:t xml:space="preserve">, </w:t>
-      </w:r>
-      <w:r>
-        <w:rPr>
-          <w:rFonts w:ascii="Times New Roman" w:hAnsi="Times New Roman" w:cs="Times New Roman"/>
-        </w:rPr>
-        <w:t>AEG32267.1</w:t>
-      </w:r>
-      <w:r>
-        <w:rPr>
-          <w:rFonts w:ascii="Times New Roman" w:hAnsi="Times New Roman" w:cs="Times New Roman"/>
-        </w:rPr>
-        <w:t xml:space="preserve">, </w:t>
-      </w:r>
-      <w:r>
-        <w:rPr>
-          <w:rFonts w:ascii="Times New Roman" w:hAnsi="Times New Roman" w:cs="Times New Roman"/>
-        </w:rPr>
-        <w:t>EDY76405.1</w:t>
-      </w:r>
-      <w:r>
-        <w:rPr>
-          <w:rFonts w:ascii="Times New Roman" w:hAnsi="Times New Roman" w:cs="Times New Roman"/>
-        </w:rPr>
-        <w:t xml:space="preserve">, </w:t>
-      </w:r>
-      <w:r>
-        <w:rPr>
-          <w:rFonts w:ascii="Times New Roman" w:hAnsi="Times New Roman" w:cs="Times New Roman"/>
-        </w:rPr>
-        <w:t>EDY88259.1</w:t>
-      </w:r>
-      <w:r>
-        <w:rPr>
-          <w:rFonts w:ascii="Times New Roman" w:hAnsi="Times New Roman" w:cs="Times New Roman"/>
-        </w:rPr>
-        <w:t xml:space="preserve">, </w:t>
-      </w:r>
-      <w:r>
-        <w:rPr>
-          <w:rFonts w:ascii="Times New Roman" w:hAnsi="Times New Roman" w:cs="Times New Roman"/>
-        </w:rPr>
-        <w:t>YP_445623.1</w:t>
-      </w:r>
-      <w:r>
-        <w:rPr>
-          <w:rFonts w:ascii="Times New Roman" w:hAnsi="Times New Roman" w:cs="Times New Roman"/>
-        </w:rPr>
-        <w:t>,</w:t>
-      </w:r>
-      <w:r>
-        <w:t xml:space="preserve"> </w:t>
-      </w:r>
-      <w:r>
-        <w:rPr>
-          <w:rFonts w:ascii="Times New Roman" w:hAnsi="Times New Roman" w:cs="Times New Roman"/>
-        </w:rPr>
-        <w:t>ACN42850.1</w:t>
-      </w:r>
-      <w:r>
-        <w:rPr>
-          <w:rFonts w:ascii="Times New Roman" w:hAnsi="Times New Roman" w:cs="Times New Roman"/>
-        </w:rPr>
-        <w:t xml:space="preserve">, </w:t>
-      </w:r>
-      <w:r>
-        <w:rPr>
-          <w:rFonts w:ascii="Times New Roman" w:hAnsi="Times New Roman" w:cs="Times New Roman"/>
-        </w:rPr>
-        <w:t>EIC91904.1</w:t>
-      </w:r>
-      <w:r>
-        <w:rPr>
-          <w:rFonts w:ascii="Times New Roman" w:hAnsi="Times New Roman" w:cs="Times New Roman"/>
-        </w:rPr>
-        <w:t xml:space="preserve">, </w:t>
-      </w:r>
-      <w:r>
-        <w:rPr>
-          <w:rFonts w:ascii="Times New Roman" w:hAnsi="Times New Roman" w:cs="Times New Roman"/>
-        </w:rPr>
-        <w:t>AAZ21446.1</w:t>
-      </w:r>
-      <w:r>
-        <w:rPr>
-          <w:rFonts w:ascii="Times New Roman" w:hAnsi="Times New Roman" w:cs="Times New Roman"/>
-        </w:rPr>
-        <w:t>,</w:t>
-      </w:r>
-      <w:r>
-        <w:t xml:space="preserve"> </w:t>
-      </w:r>
-      <w:r>
-        <w:rPr>
-          <w:rFonts w:ascii="Times New Roman" w:hAnsi="Times New Roman" w:cs="Times New Roman"/>
-        </w:rPr>
-        <w:t>AAT38609.1</w:t>
-      </w:r>
-      <w:r>
-        <w:rPr>
-          <w:rFonts w:ascii="Times New Roman" w:hAnsi="Times New Roman" w:cs="Times New Roman"/>
-        </w:rPr>
-        <w:t xml:space="preserve">, </w:t>
-      </w:r>
-      <w:r>
-        <w:rPr>
-          <w:rFonts w:ascii="Times New Roman" w:hAnsi="Times New Roman" w:cs="Times New Roman"/>
-        </w:rPr>
-        <w:t>AEE49633.1</w:t>
-      </w:r>
-      <w:r>
-        <w:rPr>
-          <w:rFonts w:ascii="Times New Roman" w:hAnsi="Times New Roman" w:cs="Times New Roman"/>
-        </w:rPr>
-        <w:t xml:space="preserve">, </w:t>
-      </w:r>
-      <w:r>
-        <w:rPr>
-          <w:rFonts w:ascii="Times New Roman" w:hAnsi="Times New Roman" w:cs="Times New Roman"/>
-        </w:rPr>
-        <w:t>EAS71907.1</w:t>
-      </w:r>
-      <w:r>
-        <w:rPr>
-          <w:rFonts w:ascii="Times New Roman" w:hAnsi="Times New Roman" w:cs="Times New Roman"/>
-        </w:rPr>
-        <w:t>,</w:t>
-      </w:r>
-      <w:r>
-        <w:rPr>
-          <w:rFonts w:ascii="Times New Roman" w:hAnsi="Times New Roman" w:cs="Times New Roman"/>
-        </w:rPr>
-        <w:t xml:space="preserve"> </w:t>
-      </w:r>
-      <w:proofErr w:type="gramStart"/>
-      <w:r>
-        <w:rPr>
-          <w:rFonts w:ascii="Times New Roman" w:hAnsi="Times New Roman" w:cs="Times New Roman"/>
-        </w:rPr>
-        <w:t>John</w:t>
-      </w:r>
-      <w:proofErr w:type="gramEnd"/>
-      <w:r>
-        <w:rPr>
-          <w:rFonts w:ascii="Times New Roman" w:hAnsi="Times New Roman" w:cs="Times New Roman"/>
-        </w:rPr>
-        <w:t xml:space="preserve"> </w:t>
-      </w:r>
-      <w:r>
-        <w:rPr>
-          <w:rFonts w:ascii="Times New Roman" w:hAnsi="Times New Roman" w:cs="Times New Roman"/>
-        </w:rPr>
-        <w:t>Bowman personal co</w:t>
-      </w:r>
-      <w:r>
-        <w:rPr>
-          <w:rFonts w:ascii="Times New Roman" w:hAnsi="Times New Roman" w:cs="Times New Roman"/>
-        </w:rPr>
-        <w:t>rrespondence</w:t>
-      </w:r>
-      <w:r>
-        <w:rPr>
-          <w:rFonts w:ascii="Times New Roman" w:hAnsi="Times New Roman" w:cs="Times New Roman"/>
-        </w:rPr>
-        <w:t xml:space="preserve">, </w:t>
-      </w:r>
-      <w:r>
-        <w:rPr>
-          <w:rFonts w:ascii="Times New Roman" w:hAnsi="Times New Roman" w:cs="Times New Roman"/>
-        </w:rPr>
-        <w:t>EAQ40507.1</w:t>
-      </w:r>
-      <w:r>
-        <w:rPr>
-          <w:rFonts w:ascii="Times New Roman" w:hAnsi="Times New Roman" w:cs="Times New Roman"/>
-        </w:rPr>
-        <w:t xml:space="preserve">, </w:t>
-      </w:r>
-      <w:r>
-        <w:rPr>
-          <w:rFonts w:ascii="Times New Roman" w:hAnsi="Times New Roman" w:cs="Times New Roman"/>
-        </w:rPr>
-        <w:t>EAQ40925.1</w:t>
-      </w:r>
-      <w:r>
-        <w:rPr>
-          <w:rFonts w:ascii="Times New Roman" w:hAnsi="Times New Roman" w:cs="Times New Roman"/>
-        </w:rPr>
-        <w:t xml:space="preserve">, </w:t>
-      </w:r>
-      <w:r>
-        <w:rPr>
-          <w:rFonts w:ascii="Times New Roman" w:hAnsi="Times New Roman" w:cs="Times New Roman"/>
-        </w:rPr>
-        <w:t>EAR12394.1</w:t>
-      </w:r>
-      <w:r>
-        <w:rPr>
-          <w:rFonts w:ascii="Times New Roman" w:hAnsi="Times New Roman" w:cs="Times New Roman"/>
-        </w:rPr>
-        <w:t xml:space="preserve">, </w:t>
-      </w:r>
-      <w:r>
-        <w:rPr>
-          <w:rFonts w:ascii="Times New Roman" w:hAnsi="Times New Roman" w:cs="Times New Roman"/>
-        </w:rPr>
-        <w:t>EHQ04368.1</w:t>
-      </w:r>
-      <w:r>
-        <w:rPr>
-          <w:rFonts w:ascii="Times New Roman" w:hAnsi="Times New Roman" w:cs="Times New Roman"/>
-        </w:rPr>
-        <w:t xml:space="preserve">, </w:t>
-      </w:r>
-      <w:r>
-        <w:rPr>
-          <w:rFonts w:ascii="Times New Roman" w:hAnsi="Times New Roman" w:cs="Times New Roman"/>
-        </w:rPr>
-        <w:t>EAZ94876.1</w:t>
-      </w:r>
-      <w:r>
-        <w:rPr>
-          <w:rFonts w:ascii="Times New Roman" w:hAnsi="Times New Roman" w:cs="Times New Roman"/>
-        </w:rPr>
-        <w:t xml:space="preserve">, </w:t>
-      </w:r>
-      <w:r>
-        <w:rPr>
-          <w:rFonts w:ascii="Times New Roman" w:hAnsi="Times New Roman" w:cs="Times New Roman"/>
-        </w:rPr>
-        <w:t>EIA08356.1</w:t>
-      </w:r>
-      <w:r>
-        <w:rPr>
-          <w:rFonts w:ascii="Times New Roman" w:hAnsi="Times New Roman" w:cs="Times New Roman"/>
-        </w:rPr>
-        <w:t xml:space="preserve">, </w:t>
-      </w:r>
-      <w:r>
-        <w:rPr>
-          <w:rFonts w:ascii="Times New Roman" w:hAnsi="Times New Roman" w:cs="Times New Roman"/>
-        </w:rPr>
-        <w:t>AEE20201.1</w:t>
-      </w:r>
-      <w:r>
-        <w:rPr>
-          <w:rFonts w:ascii="Times New Roman" w:hAnsi="Times New Roman" w:cs="Times New Roman"/>
-        </w:rPr>
-        <w:t xml:space="preserve">, </w:t>
-      </w:r>
-      <w:r>
-        <w:rPr>
-          <w:rFonts w:ascii="Times New Roman" w:hAnsi="Times New Roman" w:cs="Times New Roman"/>
-        </w:rPr>
-        <w:t>EEG43331.1</w:t>
-      </w:r>
-      <w:r>
-        <w:rPr>
-          <w:rFonts w:ascii="Times New Roman" w:hAnsi="Times New Roman" w:cs="Times New Roman"/>
-        </w:rPr>
-        <w:t xml:space="preserve">, </w:t>
-      </w:r>
-      <w:r>
-        <w:rPr>
-          <w:rFonts w:ascii="Times New Roman" w:hAnsi="Times New Roman" w:cs="Times New Roman"/>
-        </w:rPr>
-        <w:t>ZP_09501337.1</w:t>
-      </w:r>
-      <w:r>
-        <w:rPr>
-          <w:rFonts w:ascii="Times New Roman" w:hAnsi="Times New Roman" w:cs="Times New Roman"/>
-        </w:rPr>
-        <w:t xml:space="preserve"> and </w:t>
-      </w:r>
-      <w:r>
-        <w:rPr>
-          <w:rFonts w:ascii="Times New Roman" w:hAnsi="Times New Roman" w:cs="Times New Roman"/>
-        </w:rPr>
-        <w:t>YP_001689404.1</w:t>
       </w:r>
     </w:p>
     <w:p>
@@ -5144,7 +5015,13 @@
         <w:rPr>
           <w:rFonts w:ascii="Times New Roman" w:hAnsi="Times New Roman" w:cs="Times New Roman"/>
         </w:rPr>
-        <w:t xml:space="preserve"> S7</w:t>
+        <w:t xml:space="preserve"> </w:t>
+      </w:r>
+      <w:r>
+        <w:rPr>
+          <w:rFonts w:ascii="Times New Roman" w:hAnsi="Times New Roman" w:cs="Times New Roman"/>
+        </w:rPr>
+        <w:t>S7</w:t>
       </w:r>
       <w:r>
         <w:rPr>
@@ -5165,27 +5042,33 @@
         <w:rPr>
           <w:rFonts w:ascii="Times New Roman" w:hAnsi="Times New Roman" w:cs="Times New Roman"/>
         </w:rPr>
-        <w:t xml:space="preserve"> tree of </w:t>
-      </w:r>
-      <w:proofErr w:type="spellStart"/>
-      <w:r>
-        <w:rPr>
-          <w:rFonts w:ascii="Times New Roman" w:hAnsi="Times New Roman" w:cs="Times New Roman"/>
-        </w:rPr>
-        <w:t>dddD</w:t>
-      </w:r>
-      <w:proofErr w:type="spellEnd"/>
-      <w:r>
-        <w:rPr>
-          <w:rFonts w:ascii="Times New Roman" w:hAnsi="Times New Roman" w:cs="Times New Roman"/>
-        </w:rPr>
-        <w:t xml:space="preserve"> </w:t>
-      </w:r>
-      <w:r>
-        <w:rPr>
-          <w:rFonts w:ascii="Times New Roman" w:hAnsi="Times New Roman" w:cs="Times New Roman"/>
-        </w:rPr>
-        <w:t xml:space="preserve">DMSP </w:t>
+        <w:t xml:space="preserve"> </w:t>
+      </w:r>
+      <w:r>
+        <w:rPr>
+          <w:rFonts w:ascii="Times New Roman" w:hAnsi="Times New Roman" w:cs="Times New Roman"/>
+        </w:rPr>
+        <w:t xml:space="preserve">tree </w:t>
+      </w:r>
+      <w:r>
+        <w:rPr>
+          <w:rFonts w:ascii="Times New Roman" w:hAnsi="Times New Roman" w:cs="Times New Roman"/>
+        </w:rPr>
+        <w:t xml:space="preserve">of </w:t>
+      </w:r>
+      <w:proofErr w:type="spellStart"/>
+      <w:r>
+        <w:rPr>
+          <w:rFonts w:ascii="Times New Roman" w:hAnsi="Times New Roman" w:cs="Times New Roman"/>
+        </w:rPr>
+        <w:t>dddL</w:t>
+      </w:r>
+      <w:proofErr w:type="spellEnd"/>
+      <w:r>
+        <w:rPr>
+          <w:rFonts w:ascii="Times New Roman" w:hAnsi="Times New Roman" w:cs="Times New Roman"/>
+        </w:rPr>
+        <w:t xml:space="preserve"> DMSP </w:t>
       </w:r>
       <w:proofErr w:type="spellStart"/>
       <w:r>
@@ -5213,129 +5096,26 @@
         <w:rPr>
           <w:rFonts w:ascii="Times New Roman" w:hAnsi="Times New Roman" w:cs="Times New Roman"/>
         </w:rPr>
-        <w:t>.</w:t>
+        <w:t xml:space="preserve"> from Organic Lake and public databases.</w:t>
       </w:r>
       <w:proofErr w:type="gramEnd"/>
       <w:r>
         <w:rPr>
           <w:rFonts w:ascii="Times New Roman" w:hAnsi="Times New Roman" w:cs="Times New Roman"/>
         </w:rPr>
-        <w:t xml:space="preserve"> </w:t>
-      </w:r>
-      <w:r>
-        <w:rPr>
-          <w:rFonts w:ascii="Times New Roman" w:hAnsi="Times New Roman" w:cs="Times New Roman"/>
-          <w:i/>
-        </w:rPr>
-        <w:t>E. coli</w:t>
-      </w:r>
-      <w:r>
-        <w:rPr>
-          <w:rFonts w:ascii="Times New Roman" w:hAnsi="Times New Roman" w:cs="Times New Roman"/>
-        </w:rPr>
-        <w:t xml:space="preserve"> </w:t>
-      </w:r>
-      <w:proofErr w:type="spellStart"/>
-      <w:r>
-        <w:rPr>
-          <w:rFonts w:ascii="Times New Roman" w:hAnsi="Times New Roman" w:cs="Times New Roman"/>
-        </w:rPr>
-        <w:t>carnitine</w:t>
-      </w:r>
-      <w:proofErr w:type="spellEnd"/>
-      <w:r>
-        <w:rPr>
-          <w:rFonts w:ascii="Times New Roman" w:hAnsi="Times New Roman" w:cs="Times New Roman"/>
-        </w:rPr>
-        <w:t xml:space="preserve"> coenzyme </w:t>
-      </w:r>
-      <w:r>
-        <w:rPr>
-          <w:rFonts w:ascii="Times New Roman" w:hAnsi="Times New Roman" w:cs="Times New Roman"/>
-        </w:rPr>
-        <w:t xml:space="preserve">A </w:t>
-      </w:r>
-      <w:proofErr w:type="spellStart"/>
-      <w:r>
-        <w:rPr>
-          <w:rFonts w:ascii="Times New Roman" w:hAnsi="Times New Roman" w:cs="Times New Roman"/>
-        </w:rPr>
-        <w:t>transferase</w:t>
-      </w:r>
-      <w:proofErr w:type="spellEnd"/>
-      <w:r>
-        <w:rPr>
-          <w:rFonts w:ascii="Times New Roman" w:hAnsi="Times New Roman" w:cs="Times New Roman"/>
-        </w:rPr>
-        <w:t xml:space="preserve"> </w:t>
-      </w:r>
-      <w:r>
-        <w:rPr>
-          <w:rFonts w:ascii="Times New Roman" w:hAnsi="Times New Roman" w:cs="Times New Roman"/>
-        </w:rPr>
-        <w:t>was used as an</w:t>
-      </w:r>
-      <w:r>
-        <w:rPr>
-          <w:rFonts w:ascii="Times New Roman" w:hAnsi="Times New Roman" w:cs="Times New Roman"/>
-        </w:rPr>
-        <w:t xml:space="preserve"> out</w:t>
-      </w:r>
-      <w:r>
-        <w:rPr>
-          <w:rFonts w:ascii="Times New Roman" w:hAnsi="Times New Roman" w:cs="Times New Roman"/>
-        </w:rPr>
-        <w:t>-</w:t>
-      </w:r>
-      <w:r>
-        <w:rPr>
-          <w:rFonts w:ascii="Times New Roman" w:hAnsi="Times New Roman" w:cs="Times New Roman"/>
-        </w:rPr>
-        <w:t>group</w:t>
-      </w:r>
-      <w:r>
-        <w:rPr>
-          <w:rFonts w:ascii="Times New Roman" w:hAnsi="Times New Roman" w:cs="Times New Roman"/>
-        </w:rPr>
-        <w:t xml:space="preserve">. The tree was computed from a 75 </w:t>
-      </w:r>
-      <w:r>
-        <w:rPr>
-          <w:rFonts w:ascii="Times New Roman" w:hAnsi="Times New Roman" w:cs="Times New Roman"/>
-        </w:rPr>
-        <w:t>amino acid</w:t>
-      </w:r>
-      <w:r>
-        <w:rPr>
-          <w:rFonts w:ascii="Times New Roman" w:hAnsi="Times New Roman" w:cs="Times New Roman"/>
-        </w:rPr>
-        <w:t xml:space="preserve"> region within the conserved amino-terminal class III coenzyme A domain (</w:t>
-      </w:r>
-      <w:proofErr w:type="spellStart"/>
-      <w:r>
-        <w:rPr>
-          <w:rFonts w:ascii="Times New Roman" w:hAnsi="Times New Roman" w:cs="Times New Roman"/>
-        </w:rPr>
-        <w:t>CaiB</w:t>
-      </w:r>
-      <w:proofErr w:type="spellEnd"/>
-      <w:r>
-        <w:rPr>
-          <w:rFonts w:ascii="Times New Roman" w:hAnsi="Times New Roman" w:cs="Times New Roman"/>
-        </w:rPr>
-        <w:t>) using the neighbor-joining algorithm. Bootstrap values are shown at the nodes. Organic Lake sequences from this study are marked with an asterisk (*).</w:t>
-      </w:r>
-      <w:r>
-        <w:rPr>
-          <w:rFonts w:ascii="Times New Roman" w:hAnsi="Times New Roman" w:cs="Times New Roman"/>
-        </w:rPr>
-        <w:t xml:space="preserve"> Numbers in parentheses are counts of sequences which clustered with the Organic Lake homolog shown in the tree with 90% amino acid identity.</w:t>
-      </w:r>
-      <w:r>
-        <w:rPr>
-          <w:rFonts w:ascii="Times New Roman" w:hAnsi="Times New Roman" w:cs="Times New Roman"/>
-        </w:rPr>
-        <w:t xml:space="preserve"> Sequences with confirmed DMSP </w:t>
+        <w:t xml:space="preserve"> The tree was computed from an 84 </w:t>
+      </w:r>
+      <w:r>
+        <w:rPr>
+          <w:rFonts w:ascii="Times New Roman" w:hAnsi="Times New Roman" w:cs="Times New Roman"/>
+        </w:rPr>
+        <w:t xml:space="preserve">amino acid </w:t>
+      </w:r>
+      <w:r>
+        <w:rPr>
+          <w:rFonts w:ascii="Times New Roman" w:hAnsi="Times New Roman" w:cs="Times New Roman"/>
+        </w:rPr>
+        <w:t xml:space="preserve">N-terminal region using the neighbor-joining algorithm. Bootstrap values are shown at the nodes. Organic Lake sequences from this study are marked with an asterisk (*). Numbers in parentheses are counts of sequences which clustered with the Organic Lake homolog shown in the tree with 90% amino acid identity. Sequences with confirmed DMSP </w:t>
       </w:r>
       <w:proofErr w:type="spellStart"/>
       <w:r>
@@ -5349,163 +5129,127 @@
         <w:rPr>
           <w:rFonts w:ascii="Times New Roman" w:hAnsi="Times New Roman" w:cs="Times New Roman"/>
         </w:rPr>
-        <w:t xml:space="preserve"> activity are shown in bold. </w:t>
-      </w:r>
-      <w:r>
-        <w:rPr>
-          <w:rFonts w:ascii="Times New Roman" w:hAnsi="Times New Roman" w:cs="Times New Roman"/>
-        </w:rPr>
-        <w:t xml:space="preserve">Accession numbers from top to bottom are: </w:t>
-      </w:r>
-      <w:r>
-        <w:rPr>
-          <w:rFonts w:ascii="Times New Roman" w:hAnsi="Times New Roman" w:cs="Times New Roman"/>
-        </w:rPr>
-        <w:t>EBA01716.1</w:t>
-      </w:r>
-      <w:r>
-        <w:rPr>
-          <w:rFonts w:ascii="Times New Roman" w:hAnsi="Times New Roman" w:cs="Times New Roman"/>
-        </w:rPr>
-        <w:t xml:space="preserve">, </w:t>
-      </w:r>
-      <w:r>
-        <w:rPr>
-          <w:rFonts w:ascii="Times New Roman" w:hAnsi="Times New Roman" w:cs="Times New Roman"/>
-        </w:rPr>
-        <w:t>AEV37420.1</w:t>
-      </w:r>
-      <w:r>
-        <w:rPr>
-          <w:rFonts w:ascii="Times New Roman" w:hAnsi="Times New Roman" w:cs="Times New Roman"/>
-        </w:rPr>
-        <w:t xml:space="preserve">, </w:t>
-      </w:r>
-      <w:r>
-        <w:rPr>
-          <w:rFonts w:ascii="Times New Roman" w:hAnsi="Times New Roman" w:cs="Times New Roman"/>
-        </w:rPr>
-        <w:t>ACY01992.1</w:t>
-      </w:r>
-      <w:r>
-        <w:rPr>
-          <w:rFonts w:ascii="Times New Roman" w:hAnsi="Times New Roman" w:cs="Times New Roman"/>
-        </w:rPr>
-        <w:t xml:space="preserve">, </w:t>
-      </w:r>
-      <w:r>
-        <w:rPr>
-          <w:rFonts w:ascii="Times New Roman" w:hAnsi="Times New Roman" w:cs="Times New Roman"/>
-        </w:rPr>
-        <w:t>ADZ91595.1</w:t>
-      </w:r>
-      <w:r>
-        <w:rPr>
-          <w:rFonts w:ascii="Times New Roman" w:hAnsi="Times New Roman" w:cs="Times New Roman"/>
-        </w:rPr>
-        <w:t xml:space="preserve">, </w:t>
-      </w:r>
-      <w:r>
-        <w:rPr>
-          <w:rFonts w:ascii="Times New Roman" w:hAnsi="Times New Roman" w:cs="Times New Roman"/>
-        </w:rPr>
-        <w:t>EAQ63474.1</w:t>
-      </w:r>
-      <w:r>
-        <w:rPr>
-          <w:rFonts w:ascii="Times New Roman" w:hAnsi="Times New Roman" w:cs="Times New Roman"/>
-        </w:rPr>
-        <w:t xml:space="preserve">, </w:t>
-      </w:r>
-      <w:r>
-        <w:rPr>
-          <w:rFonts w:ascii="Times New Roman" w:hAnsi="Times New Roman" w:cs="Times New Roman"/>
-        </w:rPr>
-        <w:t>ABR72937.1</w:t>
-      </w:r>
-      <w:r>
-        <w:rPr>
-          <w:rFonts w:ascii="Times New Roman" w:hAnsi="Times New Roman" w:cs="Times New Roman"/>
-        </w:rPr>
-        <w:t xml:space="preserve">, </w:t>
-      </w:r>
-      <w:r>
-        <w:rPr>
-          <w:rFonts w:ascii="Times New Roman" w:hAnsi="Times New Roman" w:cs="Times New Roman"/>
-        </w:rPr>
-        <w:t>ACV84065.1</w:t>
-      </w:r>
-      <w:r>
-        <w:rPr>
-          <w:rFonts w:ascii="Times New Roman" w:hAnsi="Times New Roman" w:cs="Times New Roman"/>
-        </w:rPr>
-        <w:t xml:space="preserve">, </w:t>
-      </w:r>
-      <w:r>
-        <w:rPr>
-          <w:rFonts w:ascii="Times New Roman" w:hAnsi="Times New Roman" w:cs="Times New Roman"/>
-        </w:rPr>
-        <w:t>ACY02894.1</w:t>
-      </w:r>
-      <w:r>
-        <w:rPr>
-          <w:rFonts w:ascii="Times New Roman" w:hAnsi="Times New Roman" w:cs="Times New Roman"/>
-        </w:rPr>
-        <w:t xml:space="preserve">, </w:t>
-      </w:r>
-      <w:r>
-        <w:rPr>
-          <w:rFonts w:ascii="Times New Roman" w:hAnsi="Times New Roman" w:cs="Times New Roman"/>
-        </w:rPr>
-        <w:t>ABI89851.1</w:t>
-      </w:r>
-      <w:r>
-        <w:rPr>
-          <w:rFonts w:ascii="Times New Roman" w:hAnsi="Times New Roman" w:cs="Times New Roman"/>
-        </w:rPr>
-        <w:t xml:space="preserve">, </w:t>
-      </w:r>
-      <w:r>
-        <w:rPr>
-          <w:rFonts w:ascii="Times New Roman" w:hAnsi="Times New Roman" w:cs="Times New Roman"/>
-        </w:rPr>
-        <w:t>YP_002822700.1</w:t>
-      </w:r>
-      <w:r>
-        <w:rPr>
-          <w:rFonts w:ascii="Times New Roman" w:hAnsi="Times New Roman" w:cs="Times New Roman"/>
-        </w:rPr>
-        <w:t xml:space="preserve">, </w:t>
-      </w:r>
-      <w:r>
-        <w:rPr>
-          <w:rFonts w:ascii="Times New Roman" w:hAnsi="Times New Roman" w:cs="Times New Roman"/>
-        </w:rPr>
-        <w:t>EEE36156.1</w:t>
-      </w:r>
-      <w:r>
-        <w:rPr>
-          <w:rFonts w:ascii="Times New Roman" w:hAnsi="Times New Roman" w:cs="Times New Roman"/>
-        </w:rPr>
-        <w:t xml:space="preserve">, </w:t>
-      </w:r>
-      <w:r>
-        <w:rPr>
-          <w:rFonts w:ascii="Times New Roman" w:hAnsi="Times New Roman" w:cs="Times New Roman"/>
-        </w:rPr>
-        <w:t>ABV95365.1</w:t>
-      </w:r>
-      <w:r>
-        <w:rPr>
-          <w:rFonts w:ascii="Times New Roman" w:hAnsi="Times New Roman" w:cs="Times New Roman"/>
-        </w:rPr>
-        <w:t xml:space="preserve">, </w:t>
-      </w:r>
-      <w:r>
-        <w:rPr>
-          <w:rFonts w:ascii="Times New Roman" w:hAnsi="Times New Roman" w:cs="Times New Roman"/>
-        </w:rPr>
-        <w:t>AAV94987.1</w:t>
+        <w:t xml:space="preserve"> activity are shown in bold. Accession numbers from top to bottom are: </w:t>
+      </w:r>
+      <w:r>
+        <w:rPr>
+          <w:rFonts w:ascii="Times New Roman" w:hAnsi="Times New Roman" w:cs="Times New Roman"/>
+        </w:rPr>
+        <w:t>EEB86351.1</w:t>
+      </w:r>
+      <w:r>
+        <w:rPr>
+          <w:rFonts w:ascii="Times New Roman" w:hAnsi="Times New Roman" w:cs="Times New Roman"/>
+        </w:rPr>
+        <w:t xml:space="preserve">, </w:t>
+      </w:r>
+      <w:r>
+        <w:rPr>
+          <w:rFonts w:ascii="Times New Roman" w:hAnsi="Times New Roman" w:cs="Times New Roman"/>
+        </w:rPr>
+        <w:t>ADK55772.1</w:t>
+      </w:r>
+      <w:r>
+        <w:rPr>
+          <w:rFonts w:ascii="Times New Roman" w:hAnsi="Times New Roman" w:cs="Times New Roman"/>
+        </w:rPr>
+        <w:t xml:space="preserve">, </w:t>
+      </w:r>
+      <w:r>
+        <w:rPr>
+          <w:rFonts w:ascii="Times New Roman" w:hAnsi="Times New Roman" w:cs="Times New Roman"/>
+        </w:rPr>
+        <w:t>EAQ07081.1</w:t>
+      </w:r>
+      <w:r>
+        <w:rPr>
+          <w:rFonts w:ascii="Times New Roman" w:hAnsi="Times New Roman" w:cs="Times New Roman"/>
+        </w:rPr>
+        <w:t xml:space="preserve">, </w:t>
+      </w:r>
+      <w:r>
+        <w:rPr>
+          <w:rFonts w:ascii="Times New Roman" w:hAnsi="Times New Roman" w:cs="Times New Roman"/>
+        </w:rPr>
+        <w:t>EEE47811.1</w:t>
+      </w:r>
+      <w:r>
+        <w:rPr>
+          <w:rFonts w:ascii="Times New Roman" w:hAnsi="Times New Roman" w:cs="Times New Roman"/>
+        </w:rPr>
+        <w:t xml:space="preserve">, </w:t>
+      </w:r>
+      <w:r>
+        <w:rPr>
+          <w:rFonts w:ascii="Times New Roman" w:hAnsi="Times New Roman" w:cs="Times New Roman"/>
+        </w:rPr>
+        <w:t>EAV43167.1</w:t>
+      </w:r>
+      <w:r>
+        <w:rPr>
+          <w:rFonts w:ascii="Times New Roman" w:hAnsi="Times New Roman" w:cs="Times New Roman"/>
+        </w:rPr>
+        <w:t>,</w:t>
+      </w:r>
+      <w:r>
+        <w:rPr>
+          <w:rFonts w:ascii="Times New Roman" w:hAnsi="Times New Roman" w:cs="Times New Roman"/>
+        </w:rPr>
+        <w:t xml:space="preserve"> </w:t>
+      </w:r>
+      <w:r>
+        <w:rPr>
+          <w:rFonts w:ascii="Times New Roman" w:hAnsi="Times New Roman" w:cs="Times New Roman"/>
+        </w:rPr>
+        <w:t>EAU41122.1</w:t>
+      </w:r>
+      <w:r>
+        <w:rPr>
+          <w:rFonts w:ascii="Times New Roman" w:hAnsi="Times New Roman" w:cs="Times New Roman"/>
+        </w:rPr>
+        <w:t xml:space="preserve">, </w:t>
+      </w:r>
+      <w:r>
+        <w:rPr>
+          <w:rFonts w:ascii="Times New Roman" w:hAnsi="Times New Roman" w:cs="Times New Roman"/>
+        </w:rPr>
+        <w:t>EAQ10619.1</w:t>
+      </w:r>
+      <w:r>
+        <w:rPr>
+          <w:rFonts w:ascii="Times New Roman" w:hAnsi="Times New Roman" w:cs="Times New Roman"/>
+        </w:rPr>
+        <w:t xml:space="preserve">, </w:t>
+      </w:r>
+      <w:r>
+        <w:rPr>
+          <w:rFonts w:ascii="Times New Roman" w:hAnsi="Times New Roman" w:cs="Times New Roman"/>
+        </w:rPr>
+        <w:t>ABV95046.1</w:t>
+      </w:r>
+      <w:r>
+        <w:rPr>
+          <w:rFonts w:ascii="Times New Roman" w:hAnsi="Times New Roman" w:cs="Times New Roman"/>
+        </w:rPr>
+        <w:t xml:space="preserve">, </w:t>
+      </w:r>
+      <w:r>
+        <w:rPr>
+          <w:rFonts w:ascii="Times New Roman" w:hAnsi="Times New Roman" w:cs="Times New Roman"/>
+        </w:rPr>
+        <w:t>EAQ04071.1</w:t>
+      </w:r>
+      <w:r>
+        <w:rPr>
+          <w:rFonts w:ascii="Times New Roman" w:hAnsi="Times New Roman" w:cs="Times New Roman"/>
+        </w:rPr>
+        <w:t xml:space="preserve">, </w:t>
+      </w:r>
+      <w:r>
+        <w:rPr>
+          <w:rFonts w:ascii="Times New Roman" w:hAnsi="Times New Roman" w:cs="Times New Roman"/>
+        </w:rPr>
+        <w:t>ABA77574.1</w:t>
       </w:r>
       <w:r>
         <w:rPr>
@@ -5517,7 +5261,7 @@
         <w:rPr>
           <w:rFonts w:ascii="Times New Roman" w:hAnsi="Times New Roman" w:cs="Times New Roman"/>
         </w:rPr>
-        <w:t>EGB36199.1</w:t>
+        <w:t>EHJ04839.1</w:t>
       </w:r>
       <w:r>
         <w:rPr>
@@ -5536,25 +5280,7 @@
         <w:rPr>
           <w:rFonts w:ascii="Times New Roman" w:hAnsi="Times New Roman" w:cs="Times New Roman"/>
         </w:rPr>
-        <w:t>Figure</w:t>
-      </w:r>
-      <w:r>
-        <w:rPr>
-          <w:rFonts w:ascii="Times New Roman" w:hAnsi="Times New Roman" w:cs="Times New Roman"/>
-        </w:rPr>
-        <w:t xml:space="preserve"> </w:t>
-      </w:r>
-      <w:r>
-        <w:rPr>
-          <w:rFonts w:ascii="Times New Roman" w:hAnsi="Times New Roman" w:cs="Times New Roman"/>
-        </w:rPr>
-        <w:t>S8</w:t>
-      </w:r>
-      <w:r>
-        <w:rPr>
-          <w:rFonts w:ascii="Times New Roman" w:hAnsi="Times New Roman" w:cs="Times New Roman"/>
-        </w:rPr>
-        <w:t xml:space="preserve">. </w:t>
+        <w:t xml:space="preserve">Figure S8. </w:t>
       </w:r>
       <w:proofErr w:type="spellStart"/>
       <w:proofErr w:type="gramStart"/>
@@ -5569,40 +5295,14 @@
         <w:rPr>
           <w:rFonts w:ascii="Times New Roman" w:hAnsi="Times New Roman" w:cs="Times New Roman"/>
         </w:rPr>
-        <w:t xml:space="preserve"> </w:t>
-      </w:r>
-      <w:r>
-        <w:rPr>
-          <w:rFonts w:ascii="Times New Roman" w:hAnsi="Times New Roman" w:cs="Times New Roman"/>
-        </w:rPr>
-        <w:t xml:space="preserve">tree </w:t>
-      </w:r>
-      <w:r>
-        <w:rPr>
-          <w:rFonts w:ascii="Times New Roman" w:hAnsi="Times New Roman" w:cs="Times New Roman"/>
-        </w:rPr>
-        <w:t xml:space="preserve">of </w:t>
-      </w:r>
-      <w:proofErr w:type="spellStart"/>
-      <w:r>
-        <w:rPr>
-          <w:rFonts w:ascii="Times New Roman" w:hAnsi="Times New Roman" w:cs="Times New Roman"/>
-        </w:rPr>
-        <w:t>dddL</w:t>
-      </w:r>
-      <w:proofErr w:type="spellEnd"/>
-      <w:r>
-        <w:rPr>
-          <w:rFonts w:ascii="Times New Roman" w:hAnsi="Times New Roman" w:cs="Times New Roman"/>
-        </w:rPr>
-        <w:t xml:space="preserve"> DMSP </w:t>
-      </w:r>
-      <w:proofErr w:type="spellStart"/>
-      <w:r>
-        <w:rPr>
-          <w:rFonts w:ascii="Times New Roman" w:hAnsi="Times New Roman" w:cs="Times New Roman"/>
-        </w:rPr>
-        <w:t>lyase</w:t>
+        <w:t xml:space="preserve"> tree of </w:t>
+      </w:r>
+      <w:proofErr w:type="spellStart"/>
+      <w:r>
+        <w:rPr>
+          <w:rFonts w:ascii="Times New Roman" w:hAnsi="Times New Roman" w:cs="Times New Roman"/>
+        </w:rPr>
+        <w:t>rhodopsin</w:t>
       </w:r>
       <w:proofErr w:type="spellEnd"/>
       <w:r>
@@ -5623,94 +5323,218 @@
         <w:rPr>
           <w:rFonts w:ascii="Times New Roman" w:hAnsi="Times New Roman" w:cs="Times New Roman"/>
         </w:rPr>
-        <w:t xml:space="preserve"> from Organic Lake and public databases.</w:t>
+        <w:t xml:space="preserve"> including </w:t>
+      </w:r>
+      <w:proofErr w:type="spellStart"/>
+      <w:r>
+        <w:rPr>
+          <w:rFonts w:ascii="Times New Roman" w:hAnsi="Times New Roman" w:cs="Times New Roman"/>
+        </w:rPr>
+        <w:t>proteorhodopsin</w:t>
+      </w:r>
+      <w:proofErr w:type="spellEnd"/>
+      <w:r>
+        <w:rPr>
+          <w:rFonts w:ascii="Times New Roman" w:hAnsi="Times New Roman" w:cs="Times New Roman"/>
+        </w:rPr>
+        <w:t xml:space="preserve">, </w:t>
+      </w:r>
+      <w:proofErr w:type="spellStart"/>
+      <w:r>
+        <w:rPr>
+          <w:rFonts w:ascii="Times New Roman" w:hAnsi="Times New Roman" w:cs="Times New Roman"/>
+        </w:rPr>
+        <w:t>bacteriorhodopsin</w:t>
+      </w:r>
+      <w:proofErr w:type="spellEnd"/>
+      <w:r>
+        <w:rPr>
+          <w:rFonts w:ascii="Times New Roman" w:hAnsi="Times New Roman" w:cs="Times New Roman"/>
+        </w:rPr>
+        <w:t xml:space="preserve">, </w:t>
+      </w:r>
+      <w:proofErr w:type="spellStart"/>
+      <w:r>
+        <w:rPr>
+          <w:rFonts w:ascii="Times New Roman" w:hAnsi="Times New Roman" w:cs="Times New Roman"/>
+        </w:rPr>
+        <w:t>actinorhodopsin</w:t>
+      </w:r>
+      <w:proofErr w:type="spellEnd"/>
+      <w:r>
+        <w:rPr>
+          <w:rFonts w:ascii="Times New Roman" w:hAnsi="Times New Roman" w:cs="Times New Roman"/>
+        </w:rPr>
+        <w:t xml:space="preserve"> and </w:t>
+      </w:r>
+      <w:proofErr w:type="spellStart"/>
+      <w:r>
+        <w:rPr>
+          <w:rFonts w:ascii="Times New Roman" w:hAnsi="Times New Roman" w:cs="Times New Roman"/>
+        </w:rPr>
+        <w:t>xanthorhodopsin</w:t>
+      </w:r>
+      <w:proofErr w:type="spellEnd"/>
+      <w:r>
+        <w:rPr>
+          <w:rFonts w:ascii="Times New Roman" w:hAnsi="Times New Roman" w:cs="Times New Roman"/>
+        </w:rPr>
+        <w:t>.</w:t>
       </w:r>
       <w:proofErr w:type="gramEnd"/>
       <w:r>
         <w:rPr>
           <w:rFonts w:ascii="Times New Roman" w:hAnsi="Times New Roman" w:cs="Times New Roman"/>
         </w:rPr>
-        <w:t xml:space="preserve"> The tree was computed from an 84 </w:t>
-      </w:r>
-      <w:r>
-        <w:rPr>
-          <w:rFonts w:ascii="Times New Roman" w:hAnsi="Times New Roman" w:cs="Times New Roman"/>
-        </w:rPr>
-        <w:t xml:space="preserve">amino acid </w:t>
-      </w:r>
-      <w:r>
-        <w:rPr>
-          <w:rFonts w:ascii="Times New Roman" w:hAnsi="Times New Roman" w:cs="Times New Roman"/>
-        </w:rPr>
-        <w:t xml:space="preserve">N-terminal region using the neighbor-joining algorithm. Bootstrap values are shown at the nodes. Organic Lake sequences from this study are marked with an asterisk (*). Numbers in parentheses are counts of sequences which clustered with the Organic Lake homolog shown in the tree with 90% amino acid identity. Sequences with confirmed DMSP </w:t>
-      </w:r>
-      <w:proofErr w:type="spellStart"/>
-      <w:r>
-        <w:rPr>
-          <w:rFonts w:ascii="Times New Roman" w:hAnsi="Times New Roman" w:cs="Times New Roman"/>
-        </w:rPr>
-        <w:t>lyase</w:t>
-      </w:r>
-      <w:proofErr w:type="spellEnd"/>
-      <w:r>
-        <w:rPr>
-          <w:rFonts w:ascii="Times New Roman" w:hAnsi="Times New Roman" w:cs="Times New Roman"/>
-        </w:rPr>
-        <w:t xml:space="preserve"> activity are shown in bold. Accession numbers from top to bottom are: </w:t>
-      </w:r>
-      <w:r>
-        <w:rPr>
-          <w:rFonts w:ascii="Times New Roman" w:hAnsi="Times New Roman" w:cs="Times New Roman"/>
-        </w:rPr>
-        <w:t>EEB86351.1</w:t>
-      </w:r>
-      <w:r>
-        <w:rPr>
-          <w:rFonts w:ascii="Times New Roman" w:hAnsi="Times New Roman" w:cs="Times New Roman"/>
-        </w:rPr>
-        <w:t xml:space="preserve">, </w:t>
-      </w:r>
-      <w:r>
-        <w:rPr>
-          <w:rFonts w:ascii="Times New Roman" w:hAnsi="Times New Roman" w:cs="Times New Roman"/>
-        </w:rPr>
-        <w:t>ADK55772.1</w:t>
-      </w:r>
-      <w:r>
-        <w:rPr>
-          <w:rFonts w:ascii="Times New Roman" w:hAnsi="Times New Roman" w:cs="Times New Roman"/>
-        </w:rPr>
-        <w:t xml:space="preserve">, </w:t>
-      </w:r>
-      <w:r>
-        <w:rPr>
-          <w:rFonts w:ascii="Times New Roman" w:hAnsi="Times New Roman" w:cs="Times New Roman"/>
-        </w:rPr>
-        <w:t>EAQ07081.1</w:t>
-      </w:r>
-      <w:r>
-        <w:rPr>
-          <w:rFonts w:ascii="Times New Roman" w:hAnsi="Times New Roman" w:cs="Times New Roman"/>
-        </w:rPr>
-        <w:t xml:space="preserve">, </w:t>
-      </w:r>
-      <w:r>
-        <w:rPr>
-          <w:rFonts w:ascii="Times New Roman" w:hAnsi="Times New Roman" w:cs="Times New Roman"/>
-        </w:rPr>
-        <w:t>EEE47811.1</w:t>
-      </w:r>
-      <w:r>
-        <w:rPr>
-          <w:rFonts w:ascii="Times New Roman" w:hAnsi="Times New Roman" w:cs="Times New Roman"/>
-        </w:rPr>
-        <w:t xml:space="preserve">, </w:t>
-      </w:r>
-      <w:r>
-        <w:rPr>
-          <w:rFonts w:ascii="Times New Roman" w:hAnsi="Times New Roman" w:cs="Times New Roman"/>
-        </w:rPr>
-        <w:t>EAV43167.1</w:t>
+        <w:t xml:space="preserve"> </w:t>
+      </w:r>
+      <w:r>
+        <w:rPr>
+          <w:rFonts w:ascii="Times New Roman" w:hAnsi="Times New Roman" w:cs="Times New Roman"/>
+        </w:rPr>
+        <w:t xml:space="preserve">The </w:t>
+      </w:r>
+      <w:proofErr w:type="spellStart"/>
+      <w:r>
+        <w:rPr>
+          <w:rFonts w:ascii="Times New Roman" w:hAnsi="Times New Roman" w:cs="Times New Roman"/>
+          <w:i/>
+        </w:rPr>
+        <w:t>Halobacterim</w:t>
+      </w:r>
+      <w:proofErr w:type="spellEnd"/>
+      <w:r>
+        <w:rPr>
+          <w:rFonts w:ascii="Times New Roman" w:hAnsi="Times New Roman" w:cs="Times New Roman"/>
+          <w:i/>
+        </w:rPr>
+        <w:t xml:space="preserve"> </w:t>
+      </w:r>
+      <w:proofErr w:type="spellStart"/>
+      <w:r>
+        <w:rPr>
+          <w:rFonts w:ascii="Times New Roman" w:hAnsi="Times New Roman" w:cs="Times New Roman"/>
+          <w:i/>
+        </w:rPr>
+        <w:t>salinarum</w:t>
+      </w:r>
+      <w:proofErr w:type="spellEnd"/>
+      <w:r>
+        <w:rPr>
+          <w:rFonts w:ascii="Times New Roman" w:hAnsi="Times New Roman" w:cs="Times New Roman"/>
+          <w:i/>
+        </w:rPr>
+        <w:t xml:space="preserve"> </w:t>
+      </w:r>
+      <w:r>
+        <w:rPr>
+          <w:rFonts w:ascii="Times New Roman" w:hAnsi="Times New Roman" w:cs="Times New Roman"/>
+        </w:rPr>
+        <w:t xml:space="preserve">R1 </w:t>
+      </w:r>
+      <w:proofErr w:type="spellStart"/>
+      <w:r>
+        <w:rPr>
+          <w:rFonts w:ascii="Times New Roman" w:hAnsi="Times New Roman" w:cs="Times New Roman"/>
+        </w:rPr>
+        <w:t>halorhodopsin</w:t>
+      </w:r>
+      <w:proofErr w:type="spellEnd"/>
+      <w:r>
+        <w:rPr>
+          <w:rFonts w:ascii="Times New Roman" w:hAnsi="Times New Roman" w:cs="Times New Roman"/>
+        </w:rPr>
+        <w:t xml:space="preserve"> was used as an out-group. The tree was computed from a 78 amino acid region spanning the motif involved in ‘spectral tuning’ using the neighbor-joining algorithm. Organic Lake sequences from this study are marked with an asterisk (*). Numbers in parentheses are counts of sequences which clustered with the Organic Lake homolog shown in the tree with 90% amino acid identity. Sequences with confirmed light-dependent growth are shown in bold. Accession numbers from top to bottom are: </w:t>
+      </w:r>
+      <w:r>
+        <w:rPr>
+          <w:rFonts w:ascii="Times New Roman" w:hAnsi="Times New Roman" w:cs="Times New Roman"/>
+        </w:rPr>
+        <w:t>EAZ99241.1</w:t>
+      </w:r>
+      <w:r>
+        <w:rPr>
+          <w:rFonts w:ascii="Times New Roman" w:hAnsi="Times New Roman" w:cs="Times New Roman"/>
+        </w:rPr>
+        <w:t xml:space="preserve">, </w:t>
+      </w:r>
+      <w:r>
+        <w:rPr>
+          <w:rFonts w:ascii="Times New Roman" w:hAnsi="Times New Roman" w:cs="Times New Roman"/>
+        </w:rPr>
+        <w:t>EDP63929.1</w:t>
+      </w:r>
+      <w:r>
+        <w:rPr>
+          <w:rFonts w:ascii="Times New Roman" w:hAnsi="Times New Roman" w:cs="Times New Roman"/>
+        </w:rPr>
+        <w:t xml:space="preserve">, </w:t>
+      </w:r>
+      <w:r>
+        <w:rPr>
+          <w:rFonts w:ascii="Times New Roman" w:hAnsi="Times New Roman" w:cs="Times New Roman"/>
+        </w:rPr>
+        <w:t>EGF32634.1</w:t>
+      </w:r>
+      <w:r>
+        <w:rPr>
+          <w:rFonts w:ascii="Times New Roman" w:hAnsi="Times New Roman" w:cs="Times New Roman"/>
+        </w:rPr>
+        <w:t xml:space="preserve">, </w:t>
+      </w:r>
+      <w:r>
+        <w:rPr>
+          <w:rFonts w:ascii="Times New Roman" w:hAnsi="Times New Roman" w:cs="Times New Roman"/>
+        </w:rPr>
+        <w:t>ZP_09955974.1</w:t>
+      </w:r>
+      <w:r>
+        <w:rPr>
+          <w:rFonts w:ascii="Times New Roman" w:hAnsi="Times New Roman" w:cs="Times New Roman"/>
+        </w:rPr>
+        <w:t xml:space="preserve">, </w:t>
+      </w:r>
+      <w:r>
+        <w:rPr>
+          <w:rFonts w:ascii="Times New Roman" w:hAnsi="Times New Roman" w:cs="Times New Roman"/>
+        </w:rPr>
+        <w:t>AEG32267.1</w:t>
+      </w:r>
+      <w:r>
+        <w:rPr>
+          <w:rFonts w:ascii="Times New Roman" w:hAnsi="Times New Roman" w:cs="Times New Roman"/>
+        </w:rPr>
+        <w:t xml:space="preserve">, </w:t>
+      </w:r>
+      <w:r>
+        <w:rPr>
+          <w:rFonts w:ascii="Times New Roman" w:hAnsi="Times New Roman" w:cs="Times New Roman"/>
+        </w:rPr>
+        <w:t>EDY76405.1</w:t>
+      </w:r>
+      <w:r>
+        <w:rPr>
+          <w:rFonts w:ascii="Times New Roman" w:hAnsi="Times New Roman" w:cs="Times New Roman"/>
+        </w:rPr>
+        <w:t xml:space="preserve">, </w:t>
+      </w:r>
+      <w:r>
+        <w:rPr>
+          <w:rFonts w:ascii="Times New Roman" w:hAnsi="Times New Roman" w:cs="Times New Roman"/>
+        </w:rPr>
+        <w:t>EDY88259.1</w:t>
+      </w:r>
+      <w:r>
+        <w:rPr>
+          <w:rFonts w:ascii="Times New Roman" w:hAnsi="Times New Roman" w:cs="Times New Roman"/>
+        </w:rPr>
+        <w:t xml:space="preserve">, </w:t>
+      </w:r>
+      <w:r>
+        <w:rPr>
+          <w:rFonts w:ascii="Times New Roman" w:hAnsi="Times New Roman" w:cs="Times New Roman"/>
+        </w:rPr>
+        <w:t>YP_445623.1</w:t>
       </w:r>
       <w:r>
         <w:rPr>
@@ -5719,64 +5543,198 @@
         <w:t>,</w:t>
       </w:r>
       <w:r>
-        <w:rPr>
-          <w:rFonts w:ascii="Times New Roman" w:hAnsi="Times New Roman" w:cs="Times New Roman"/>
-        </w:rPr>
-        <w:t xml:space="preserve"> </w:t>
-      </w:r>
-      <w:r>
-        <w:rPr>
-          <w:rFonts w:ascii="Times New Roman" w:hAnsi="Times New Roman" w:cs="Times New Roman"/>
-        </w:rPr>
-        <w:t>EAU41122.1</w:t>
-      </w:r>
-      <w:r>
-        <w:rPr>
-          <w:rFonts w:ascii="Times New Roman" w:hAnsi="Times New Roman" w:cs="Times New Roman"/>
-        </w:rPr>
-        <w:t xml:space="preserve">, </w:t>
-      </w:r>
-      <w:r>
-        <w:rPr>
-          <w:rFonts w:ascii="Times New Roman" w:hAnsi="Times New Roman" w:cs="Times New Roman"/>
-        </w:rPr>
-        <w:t>EAQ10619.1</w:t>
-      </w:r>
-      <w:r>
-        <w:rPr>
-          <w:rFonts w:ascii="Times New Roman" w:hAnsi="Times New Roman" w:cs="Times New Roman"/>
-        </w:rPr>
-        <w:t xml:space="preserve">, </w:t>
-      </w:r>
-      <w:r>
-        <w:rPr>
-          <w:rFonts w:ascii="Times New Roman" w:hAnsi="Times New Roman" w:cs="Times New Roman"/>
-        </w:rPr>
-        <w:t>ABV95046.1</w:t>
-      </w:r>
-      <w:r>
-        <w:rPr>
-          <w:rFonts w:ascii="Times New Roman" w:hAnsi="Times New Roman" w:cs="Times New Roman"/>
-        </w:rPr>
-        <w:t xml:space="preserve">, </w:t>
-      </w:r>
-      <w:r>
-        <w:rPr>
-          <w:rFonts w:ascii="Times New Roman" w:hAnsi="Times New Roman" w:cs="Times New Roman"/>
-        </w:rPr>
-        <w:t>EAQ04071.1</w:t>
-      </w:r>
-      <w:r>
-        <w:rPr>
-          <w:rFonts w:ascii="Times New Roman" w:hAnsi="Times New Roman" w:cs="Times New Roman"/>
-        </w:rPr>
-        <w:t xml:space="preserve">, </w:t>
-      </w:r>
-      <w:r>
-        <w:rPr>
-          <w:rFonts w:ascii="Times New Roman" w:hAnsi="Times New Roman" w:cs="Times New Roman"/>
-        </w:rPr>
-        <w:t>ABA77574.1</w:t>
+        <w:t xml:space="preserve"> </w:t>
+      </w:r>
+      <w:r>
+        <w:rPr>
+          <w:rFonts w:ascii="Times New Roman" w:hAnsi="Times New Roman" w:cs="Times New Roman"/>
+        </w:rPr>
+        <w:t>ACN42850.1</w:t>
+      </w:r>
+      <w:r>
+        <w:rPr>
+          <w:rFonts w:ascii="Times New Roman" w:hAnsi="Times New Roman" w:cs="Times New Roman"/>
+        </w:rPr>
+        <w:t xml:space="preserve">, </w:t>
+      </w:r>
+      <w:r>
+        <w:rPr>
+          <w:rFonts w:ascii="Times New Roman" w:hAnsi="Times New Roman" w:cs="Times New Roman"/>
+        </w:rPr>
+        <w:t>EIC91904.1</w:t>
+      </w:r>
+      <w:r>
+        <w:rPr>
+          <w:rFonts w:ascii="Times New Roman" w:hAnsi="Times New Roman" w:cs="Times New Roman"/>
+        </w:rPr>
+        <w:t xml:space="preserve">, </w:t>
+      </w:r>
+      <w:r>
+        <w:rPr>
+          <w:rFonts w:ascii="Times New Roman" w:hAnsi="Times New Roman" w:cs="Times New Roman"/>
+        </w:rPr>
+        <w:t>AAZ21446.1</w:t>
+      </w:r>
+      <w:r>
+        <w:rPr>
+          <w:rFonts w:ascii="Times New Roman" w:hAnsi="Times New Roman" w:cs="Times New Roman"/>
+        </w:rPr>
+        <w:t>,</w:t>
+      </w:r>
+      <w:r>
+        <w:t xml:space="preserve"> </w:t>
+      </w:r>
+      <w:r>
+        <w:rPr>
+          <w:rFonts w:ascii="Times New Roman" w:hAnsi="Times New Roman" w:cs="Times New Roman"/>
+        </w:rPr>
+        <w:t>AAT38609.1</w:t>
+      </w:r>
+      <w:r>
+        <w:rPr>
+          <w:rFonts w:ascii="Times New Roman" w:hAnsi="Times New Roman" w:cs="Times New Roman"/>
+        </w:rPr>
+        <w:t xml:space="preserve">, </w:t>
+      </w:r>
+      <w:r>
+        <w:rPr>
+          <w:rFonts w:ascii="Times New Roman" w:hAnsi="Times New Roman" w:cs="Times New Roman"/>
+        </w:rPr>
+        <w:t>AEE49633.1</w:t>
+      </w:r>
+      <w:r>
+        <w:rPr>
+          <w:rFonts w:ascii="Times New Roman" w:hAnsi="Times New Roman" w:cs="Times New Roman"/>
+        </w:rPr>
+        <w:t xml:space="preserve">, </w:t>
+      </w:r>
+      <w:r>
+        <w:rPr>
+          <w:rFonts w:ascii="Times New Roman" w:hAnsi="Times New Roman" w:cs="Times New Roman"/>
+        </w:rPr>
+        <w:t>EAS71907.1</w:t>
+      </w:r>
+      <w:r>
+        <w:rPr>
+          <w:rFonts w:ascii="Times New Roman" w:hAnsi="Times New Roman" w:cs="Times New Roman"/>
+        </w:rPr>
+        <w:t xml:space="preserve">, </w:t>
+      </w:r>
+      <w:proofErr w:type="gramStart"/>
+      <w:r>
+        <w:rPr>
+          <w:rFonts w:ascii="Times New Roman" w:hAnsi="Times New Roman" w:cs="Times New Roman"/>
+        </w:rPr>
+        <w:t>John</w:t>
+      </w:r>
+      <w:proofErr w:type="gramEnd"/>
+      <w:r>
+        <w:rPr>
+          <w:rFonts w:ascii="Times New Roman" w:hAnsi="Times New Roman" w:cs="Times New Roman"/>
+        </w:rPr>
+        <w:t xml:space="preserve"> Bowman personal correspondence, </w:t>
+      </w:r>
+      <w:r>
+        <w:rPr>
+          <w:rFonts w:ascii="Times New Roman" w:hAnsi="Times New Roman" w:cs="Times New Roman"/>
+        </w:rPr>
+        <w:t>EAQ40507.1</w:t>
+      </w:r>
+      <w:r>
+        <w:rPr>
+          <w:rFonts w:ascii="Times New Roman" w:hAnsi="Times New Roman" w:cs="Times New Roman"/>
+        </w:rPr>
+        <w:t xml:space="preserve">, </w:t>
+      </w:r>
+      <w:r>
+        <w:rPr>
+          <w:rFonts w:ascii="Times New Roman" w:hAnsi="Times New Roman" w:cs="Times New Roman"/>
+        </w:rPr>
+        <w:t>EAQ40925.1</w:t>
+      </w:r>
+      <w:r>
+        <w:rPr>
+          <w:rFonts w:ascii="Times New Roman" w:hAnsi="Times New Roman" w:cs="Times New Roman"/>
+        </w:rPr>
+        <w:t xml:space="preserve">, </w:t>
+      </w:r>
+      <w:r>
+        <w:rPr>
+          <w:rFonts w:ascii="Times New Roman" w:hAnsi="Times New Roman" w:cs="Times New Roman"/>
+        </w:rPr>
+        <w:t>EAR12394.1</w:t>
+      </w:r>
+      <w:r>
+        <w:rPr>
+          <w:rFonts w:ascii="Times New Roman" w:hAnsi="Times New Roman" w:cs="Times New Roman"/>
+        </w:rPr>
+        <w:t xml:space="preserve">, </w:t>
+      </w:r>
+      <w:r>
+        <w:rPr>
+          <w:rFonts w:ascii="Times New Roman" w:hAnsi="Times New Roman" w:cs="Times New Roman"/>
+        </w:rPr>
+        <w:t>EHQ04368.1</w:t>
+      </w:r>
+      <w:r>
+        <w:rPr>
+          <w:rFonts w:ascii="Times New Roman" w:hAnsi="Times New Roman" w:cs="Times New Roman"/>
+        </w:rPr>
+        <w:t xml:space="preserve">, </w:t>
+      </w:r>
+      <w:r>
+        <w:rPr>
+          <w:rFonts w:ascii="Times New Roman" w:hAnsi="Times New Roman" w:cs="Times New Roman"/>
+        </w:rPr>
+        <w:t>EAZ94876.1</w:t>
+      </w:r>
+      <w:r>
+        <w:rPr>
+          <w:rFonts w:ascii="Times New Roman" w:hAnsi="Times New Roman" w:cs="Times New Roman"/>
+        </w:rPr>
+        <w:t xml:space="preserve">, </w:t>
+      </w:r>
+      <w:r>
+        <w:rPr>
+          <w:rFonts w:ascii="Times New Roman" w:hAnsi="Times New Roman" w:cs="Times New Roman"/>
+        </w:rPr>
+        <w:t>EIA08356.1</w:t>
+      </w:r>
+      <w:r>
+        <w:rPr>
+          <w:rFonts w:ascii="Times New Roman" w:hAnsi="Times New Roman" w:cs="Times New Roman"/>
+        </w:rPr>
+        <w:t xml:space="preserve">, </w:t>
+      </w:r>
+      <w:r>
+        <w:rPr>
+          <w:rFonts w:ascii="Times New Roman" w:hAnsi="Times New Roman" w:cs="Times New Roman"/>
+        </w:rPr>
+        <w:t>AEE20201.1</w:t>
+      </w:r>
+      <w:r>
+        <w:rPr>
+          <w:rFonts w:ascii="Times New Roman" w:hAnsi="Times New Roman" w:cs="Times New Roman"/>
+        </w:rPr>
+        <w:t xml:space="preserve">, </w:t>
+      </w:r>
+      <w:r>
+        <w:rPr>
+          <w:rFonts w:ascii="Times New Roman" w:hAnsi="Times New Roman" w:cs="Times New Roman"/>
+        </w:rPr>
+        <w:t>EEG43331.1</w:t>
+      </w:r>
+      <w:r>
+        <w:rPr>
+          <w:rFonts w:ascii="Times New Roman" w:hAnsi="Times New Roman" w:cs="Times New Roman"/>
+        </w:rPr>
+        <w:t xml:space="preserve">, </w:t>
+      </w:r>
+      <w:r>
+        <w:rPr>
+          <w:rFonts w:ascii="Times New Roman" w:hAnsi="Times New Roman" w:cs="Times New Roman"/>
+        </w:rPr>
+        <w:t>ZP_09501337.1</w:t>
       </w:r>
       <w:r>
         <w:rPr>
@@ -5788,21 +5746,8 @@
         <w:rPr>
           <w:rFonts w:ascii="Times New Roman" w:hAnsi="Times New Roman" w:cs="Times New Roman"/>
         </w:rPr>
-        <w:t>EHJ04839.1</w:t>
-      </w:r>
-      <w:r>
-        <w:rPr>
-          <w:rFonts w:ascii="Times New Roman" w:hAnsi="Times New Roman" w:cs="Times New Roman"/>
-        </w:rPr>
-        <w:t>.</w:t>
-      </w:r>
-    </w:p>
-    <w:p>
-      <w:pPr>
-        <w:rPr>
-          <w:rFonts w:ascii="Times New Roman" w:hAnsi="Times New Roman" w:cs="Times New Roman"/>
-        </w:rPr>
-      </w:pPr>
+        <w:t>YP_001689404.1</w:t>
+      </w:r>
     </w:p>
     <w:sectPr>
       <w:pgSz w:w="12240" w:h="15840"/>

</xml_diff>

<commit_message>
Pared down the draft a lot, added in all the pies to the species chart and a table of DMSP lyases used as BLAST bait sequences
</commit_message>
<xml_diff>
--- a/figures_and_tables/Figure_legends.docx
+++ b/figures_and_tables/Figure_legends.docx
@@ -472,13 +472,25 @@
         <w:rPr>
           <w:rFonts w:ascii="Times New Roman" w:hAnsi="Times New Roman" w:cs="Times New Roman"/>
         </w:rPr>
-        <w:t xml:space="preserve"> The x-axis shows counts of SSU sequences normalized to the average number of reads acquired </w:t>
-      </w:r>
-      <w:r>
-        <w:rPr>
-          <w:rFonts w:ascii="Times New Roman" w:hAnsi="Times New Roman" w:cs="Times New Roman"/>
-        </w:rPr>
-        <w:t>for each sample</w:t>
+        <w:t xml:space="preserve"> The x-axis shows </w:t>
+      </w:r>
+      <w:r>
+        <w:rPr>
+          <w:rFonts w:ascii="Times New Roman" w:hAnsi="Times New Roman" w:cs="Times New Roman"/>
+        </w:rPr>
+        <w:t xml:space="preserve">normalized </w:t>
+      </w:r>
+      <w:r>
+        <w:rPr>
+          <w:rFonts w:ascii="Times New Roman" w:hAnsi="Times New Roman" w:cs="Times New Roman"/>
+        </w:rPr>
+        <w:t>counts of</w:t>
+      </w:r>
+      <w:r>
+        <w:rPr>
+          <w:rFonts w:ascii="Times New Roman" w:hAnsi="Times New Roman" w:cs="Times New Roman"/>
+        </w:rPr>
+        <w:t xml:space="preserve"> SSU sequences</w:t>
       </w:r>
       <w:r>
         <w:rPr>
@@ -510,7 +522,7 @@
         <w:rPr>
           <w:rFonts w:ascii="Times New Roman" w:hAnsi="Times New Roman" w:cs="Times New Roman"/>
         </w:rPr>
-        <w:t>belong to the same phylum or higher rank</w:t>
+        <w:t>belong to the same higher rank</w:t>
       </w:r>
       <w:r>
         <w:rPr>
@@ -530,12 +542,24 @@
         </w:rPr>
         <w:t xml:space="preserve">in the legend. </w:t>
       </w:r>
-      <w:proofErr w:type="spellStart"/>
-      <w:r>
-        <w:rPr>
-          <w:rFonts w:ascii="Times New Roman" w:hAnsi="Times New Roman" w:cs="Times New Roman"/>
-        </w:rPr>
-        <w:t>Taxa</w:t>
+      <w:r>
+        <w:rPr>
+          <w:rFonts w:ascii="Times New Roman" w:hAnsi="Times New Roman" w:cs="Times New Roman"/>
+        </w:rPr>
+        <w:t xml:space="preserve">Abundant </w:t>
+      </w:r>
+      <w:proofErr w:type="spellStart"/>
+      <w:r>
+        <w:rPr>
+          <w:rFonts w:ascii="Times New Roman" w:hAnsi="Times New Roman" w:cs="Times New Roman"/>
+        </w:rPr>
+        <w:t>t</w:t>
+      </w:r>
+      <w:r>
+        <w:rPr>
+          <w:rFonts w:ascii="Times New Roman" w:hAnsi="Times New Roman" w:cs="Times New Roman"/>
+        </w:rPr>
+        <w:t>axa</w:t>
       </w:r>
       <w:proofErr w:type="spellEnd"/>
       <w:r>
@@ -554,12 +578,6 @@
         <w:rPr>
           <w:rFonts w:ascii="Times New Roman" w:hAnsi="Times New Roman" w:cs="Times New Roman"/>
         </w:rPr>
-        <w:t xml:space="preserve">where they are highly abundant </w:t>
-      </w:r>
-      <w:r>
-        <w:rPr>
-          <w:rFonts w:ascii="Times New Roman" w:hAnsi="Times New Roman" w:cs="Times New Roman"/>
-        </w:rPr>
         <w:t xml:space="preserve">with </w:t>
       </w:r>
       <w:r>
@@ -591,6 +609,39 @@
           <w:rFonts w:ascii="Times New Roman" w:hAnsi="Times New Roman" w:cs="Times New Roman"/>
         </w:rPr>
         <w:t>in the legend.</w:t>
+      </w:r>
+      <w:r>
+        <w:rPr>
+          <w:rFonts w:ascii="Times New Roman" w:hAnsi="Times New Roman" w:cs="Times New Roman"/>
+        </w:rPr>
+        <w:t xml:space="preserve"> (</w:t>
+      </w:r>
+      <w:r>
+        <w:rPr>
+          <w:rFonts w:ascii="Times New Roman" w:hAnsi="Times New Roman" w:cs="Times New Roman"/>
+          <w:b/>
+        </w:rPr>
+        <w:t>C</w:t>
+      </w:r>
+      <w:r>
+        <w:rPr>
+          <w:rFonts w:ascii="Times New Roman" w:hAnsi="Times New Roman" w:cs="Times New Roman"/>
+        </w:rPr>
+        <w:t xml:space="preserve">) Composition of abundant bacterial classes. SSU sequences were classified to the genus level or to the lowest rank with </w:t>
+      </w:r>
+      <w:proofErr w:type="spellStart"/>
+      <w:r>
+        <w:rPr>
+          <w:rFonts w:ascii="Times New Roman" w:hAnsi="Times New Roman" w:cs="Times New Roman"/>
+        </w:rPr>
+        <w:t>bootstap</w:t>
+      </w:r>
+      <w:proofErr w:type="spellEnd"/>
+      <w:r>
+        <w:rPr>
+          <w:rFonts w:ascii="Times New Roman" w:hAnsi="Times New Roman" w:cs="Times New Roman"/>
+        </w:rPr>
+        <w:t xml:space="preserve"> confidence &gt;85% (see materials and methods).</w:t>
       </w:r>
     </w:p>
     <w:p>
@@ -2353,6 +2404,7 @@
         <w:rPr>
           <w:rFonts w:ascii="Times New Roman" w:hAnsi="Times New Roman" w:cs="Times New Roman"/>
         </w:rPr>
+        <w:lastRenderedPageBreak/>
         <w:t>(</w:t>
       </w:r>
       <w:r>
@@ -2645,7 +2697,6 @@
         <w:rPr>
           <w:rFonts w:ascii="Times New Roman" w:hAnsi="Times New Roman" w:cs="Times New Roman"/>
         </w:rPr>
-        <w:lastRenderedPageBreak/>
         <w:t>K02591</w:t>
       </w:r>
       <w:r>
@@ -5002,20 +5053,20 @@
         <w:rPr>
           <w:rFonts w:ascii="Times New Roman" w:hAnsi="Times New Roman" w:cs="Times New Roman"/>
         </w:rPr>
-        <w:t xml:space="preserve">verlaid vector diagram shows the relative contribution of the variables to explaining the difference between samples. </w:t>
-      </w:r>
-      <w:r>
-        <w:rPr>
-          <w:rFonts w:ascii="Times New Roman" w:hAnsi="Times New Roman" w:cs="Times New Roman"/>
-        </w:rPr>
-        <w:t xml:space="preserve">PC1 explained 74.3% </w:t>
+        <w:t xml:space="preserve">verlaid vector diagram shows the </w:t>
       </w:r>
       <w:r>
         <w:rPr>
           <w:rFonts w:ascii="Times New Roman" w:hAnsi="Times New Roman" w:cs="Times New Roman"/>
         </w:rPr>
         <w:lastRenderedPageBreak/>
-        <w:t xml:space="preserve">and PC2 14.7% of the variation between samples. Abbreviations: </w:t>
+        <w:t xml:space="preserve">relative contribution of the variables to explaining the difference between samples. </w:t>
+      </w:r>
+      <w:r>
+        <w:rPr>
+          <w:rFonts w:ascii="Times New Roman" w:hAnsi="Times New Roman" w:cs="Times New Roman"/>
+        </w:rPr>
+        <w:t xml:space="preserve">PC1 explained 74.3% and PC2 14.7% of the variation between samples. Abbreviations: </w:t>
       </w:r>
       <w:proofErr w:type="spellStart"/>
       <w:r>

</xml_diff>